<commit_message>
changes on proposal saved
</commit_message>
<xml_diff>
--- a/capstone_project_1/capstone_project-1_proposal.2.docx
+++ b/capstone_project_1/capstone_project-1_proposal.2.docx
@@ -28,21 +28,35 @@
       <w:pPr>
         <w:jc w:val="both"/>
       </w:pPr>
-      <w:r>
-        <w:t xml:space="preserve">Predicting </w:t>
-      </w:r>
-      <w:r>
-        <w:t>arm</w:t>
-      </w:r>
-      <w:r>
-        <w:t>s</w:t>
-      </w:r>
-      <w:r>
-        <w:t xml:space="preserve"> transfers</w:t>
-      </w:r>
-      <w:r>
-        <w:t xml:space="preserve"> with using multiple data sets; </w:t>
-      </w:r>
+      <w:proofErr w:type="spellStart"/>
+      <w:r>
+        <w:t>Buradaki</w:t>
+      </w:r>
+      <w:proofErr w:type="spellEnd"/>
+      <w:r>
+        <w:t xml:space="preserve"> </w:t>
+      </w:r>
+      <w:proofErr w:type="spellStart"/>
+      <w:r>
+        <w:t>dosyayi</w:t>
+      </w:r>
+      <w:proofErr w:type="spellEnd"/>
+      <w:r>
+        <w:t xml:space="preserve"> </w:t>
+      </w:r>
+      <w:proofErr w:type="spellStart"/>
+      <w:r>
+        <w:t>degistirmemiz</w:t>
+      </w:r>
+      <w:proofErr w:type="spellEnd"/>
+      <w:r>
+        <w:t xml:space="preserve"> </w:t>
+      </w:r>
+      <w:proofErr w:type="spellStart"/>
+      <w:r>
+        <w:t>gerekiyor</w:t>
+      </w:r>
+      <w:proofErr w:type="spellEnd"/>
     </w:p>
     <w:p>
       <w:pPr>
@@ -73,7 +87,12 @@
         <w:jc w:val="both"/>
       </w:pPr>
       <w:r>
-        <w:t xml:space="preserve">It is a fact that today’s trillion-dollar defense industry had its beginnings only after World War II. There had been industrialized armaments production prior to and during the first great conflict of the 20th century, but on a small scale. In a world that yearns for disarmament and peace, warfare has become a globalized problem. The defense industry is a key element in the equation, answering </w:t>
+        <w:t>It is a fact that today’s trillion-dollar defense industry had its beginnings only after World War II. There had been industrialized armaments production prior to and during the first great conflict of the 20th century, but on a small scale. In a world that yearns for disarmament and peace, warfare ha</w:t>
+      </w:r>
+      <w:bookmarkStart w:id="0" w:name="_GoBack"/>
+      <w:bookmarkEnd w:id="0"/>
+      <w:r>
+        <w:t xml:space="preserve">s become a globalized problem. The defense industry is a key element in the equation, answering </w:t>
       </w:r>
       <w:r>
         <w:t>some trends of armament may contribute to this problematic field.</w:t>
@@ -86,13 +105,7 @@
         <w:jc w:val="both"/>
       </w:pPr>
       <w:r>
-        <w:t xml:space="preserve">Stockholm International Peace Research Institute (SIPRI) database is a </w:t>
-      </w:r>
-      <w:r>
-        <w:t>unique resource for researchers, policy-makers and analysts, the media and civil society interested in monitoring and measuring the international flow of major conventional arms</w:t>
-      </w:r>
-      <w:r>
-        <w:t>.</w:t>
+        <w:t>Stockholm International Peace Research Institute (SIPRI) database is a unique resource for researchers, policy-makers and analysts, the media and civil society interested in monitoring and measuring the international flow of major conventional arms.</w:t>
       </w:r>
     </w:p>
     <w:p>
@@ -143,10 +156,7 @@
         <w:t>Main purpose is to make a contribution to estimation phase of a security crisis</w:t>
       </w:r>
       <w:r>
-        <w:t xml:space="preserve"> with prediction of </w:t>
-      </w:r>
-      <w:r>
-        <w:t>flow of major conventional arms</w:t>
+        <w:t xml:space="preserve"> with prediction of flow of major conventional arms</w:t>
       </w:r>
       <w:r>
         <w:t>.</w:t>
@@ -364,16 +374,7 @@
           <w:szCs w:val="21"/>
           <w:shd w:val="clear" w:color="auto" w:fill="FFFFFF"/>
         </w:rPr>
-        <w:t xml:space="preserve">future </w:t>
-      </w:r>
-      <w:r>
-        <w:rPr>
-          <w:rFonts w:ascii="Arial" w:eastAsia="Times New Roman" w:hAnsi="Arial" w:cs="Arial"/>
-          <w:sz w:val="21"/>
-          <w:szCs w:val="21"/>
-          <w:shd w:val="clear" w:color="auto" w:fill="FFFFFF"/>
-        </w:rPr>
-        <w:t xml:space="preserve">arms </w:t>
+        <w:t xml:space="preserve">future arms </w:t>
       </w:r>
       <w:proofErr w:type="gramStart"/>
       <w:r>
@@ -383,16 +384,7 @@
           <w:szCs w:val="21"/>
           <w:shd w:val="clear" w:color="auto" w:fill="FFFFFF"/>
         </w:rPr>
-        <w:t>t</w:t>
-      </w:r>
-      <w:r>
-        <w:rPr>
-          <w:rFonts w:ascii="Arial" w:eastAsia="Times New Roman" w:hAnsi="Arial" w:cs="Arial"/>
-          <w:sz w:val="21"/>
-          <w:szCs w:val="21"/>
-          <w:shd w:val="clear" w:color="auto" w:fill="FFFFFF"/>
-        </w:rPr>
-        <w:t>ransfers</w:t>
+        <w:t>transfers</w:t>
       </w:r>
       <w:r>
         <w:rPr>
@@ -529,19 +521,7 @@
         <w:jc w:val="both"/>
       </w:pPr>
       <w:r>
-        <w:t xml:space="preserve">Importer/exporter the total trend-indicator value </w:t>
-      </w:r>
-      <w:r>
-        <w:t>(</w:t>
-      </w:r>
-      <w:r>
-        <w:t>TIV</w:t>
-      </w:r>
-      <w:r>
-        <w:t>)</w:t>
-      </w:r>
-      <w:r>
-        <w:t xml:space="preserve"> tables</w:t>
+        <w:t>Importer/exporter the total trend-indicator value (TIV) tables</w:t>
       </w:r>
     </w:p>
     <w:p>

</xml_diff>